<commit_message>
find algo change fo avl + minor changes
</commit_message>
<xml_diff>
--- a/lab_06/docs/lab_06_TiSD_copy.docx
+++ b/lab_06/docs/lab_06_TiSD_copy.docx
@@ -811,9 +811,8 @@
         <w:rPr>
           <w:rFonts w:ascii="Times New Roman" w:eastAsia="Times New Roman" w:hAnsi="Times New Roman" w:cs="Times New Roman"/>
           <w:u w:val="single"/>
-          <w:lang w:val="ru-RU"/>
-        </w:rPr>
-        <w:t>__________________________</w:t>
+        </w:rPr>
+        <w:t>Никульшина Татьяна Александровна</w:t>
       </w:r>
       <w:r>
         <w:rPr>
@@ -3985,62 +3984,50 @@
         <w:rPr>
           <w:b/>
           <w:sz w:val="32"/>
-        </w:rPr>
-      </w:pPr>
-    </w:p>
-    <w:p>
-      <w:pPr>
-        <w:rPr>
-          <w:b/>
-          <w:sz w:val="32"/>
-        </w:rPr>
-      </w:pPr>
-    </w:p>
-    <w:p>
-      <w:pPr>
-        <w:rPr>
-          <w:b/>
-          <w:sz w:val="32"/>
-        </w:rPr>
-      </w:pPr>
-    </w:p>
-    <w:p>
-      <w:pPr>
-        <w:rPr>
-          <w:b/>
-          <w:sz w:val="32"/>
-        </w:rPr>
-      </w:pPr>
-      <w:proofErr w:type="spellStart"/>
-      <w:r>
-        <w:rPr>
-          <w:b/>
-          <w:sz w:val="32"/>
+          <w:lang w:val="ru-RU"/>
+        </w:rPr>
+      </w:pPr>
+    </w:p>
+    <w:p>
+      <w:pPr>
+        <w:rPr>
+          <w:b/>
+          <w:sz w:val="32"/>
+          <w:lang w:val="ru-RU"/>
+        </w:rPr>
+      </w:pPr>
+    </w:p>
+    <w:p>
+      <w:pPr>
+        <w:rPr>
+          <w:b/>
+          <w:sz w:val="32"/>
+          <w:lang w:val="ru-RU"/>
+        </w:rPr>
+      </w:pPr>
+    </w:p>
+    <w:p>
+      <w:pPr>
+        <w:rPr>
+          <w:b/>
+          <w:sz w:val="32"/>
+          <w:lang w:val="ru-RU"/>
+        </w:rPr>
+      </w:pPr>
+      <w:r>
+        <w:rPr>
+          <w:b/>
+          <w:sz w:val="32"/>
+          <w:lang w:val="ru-RU"/>
         </w:rPr>
         <w:lastRenderedPageBreak/>
-        <w:t>Структура</w:t>
-      </w:r>
-      <w:proofErr w:type="spellEnd"/>
-      <w:r>
-        <w:rPr>
-          <w:b/>
-          <w:sz w:val="32"/>
-        </w:rPr>
-        <w:t xml:space="preserve"> </w:t>
-      </w:r>
-      <w:proofErr w:type="spellStart"/>
-      <w:r>
-        <w:rPr>
-          <w:b/>
-          <w:sz w:val="32"/>
-        </w:rPr>
-        <w:t>Хэш-таблицы</w:t>
-      </w:r>
-      <w:proofErr w:type="spellEnd"/>
-      <w:r>
-        <w:rPr>
-          <w:b/>
-          <w:sz w:val="32"/>
+        <w:t>Структура Хэш-таблицы</w:t>
+      </w:r>
+      <w:r>
+        <w:rPr>
+          <w:b/>
+          <w:sz w:val="32"/>
+          <w:lang w:val="ru-RU"/>
         </w:rPr>
         <w:t>:</w:t>
       </w:r>
@@ -4054,6 +4041,7 @@
           <w:color w:val="D4D4D4"/>
           <w:sz w:val="16"/>
           <w:szCs w:val="16"/>
+          <w:lang w:val="ru-RU"/>
         </w:rPr>
       </w:pPr>
     </w:p>
@@ -4065,6 +4053,7 @@
           <w:rFonts w:ascii="Droid Sans Mono" w:eastAsia="Times New Roman" w:hAnsi="Droid Sans Mono" w:cs="Droid Sans Mono"/>
           <w:color w:val="D4D4D4"/>
           <w:szCs w:val="16"/>
+          <w:lang w:val="ru-RU"/>
         </w:rPr>
       </w:pPr>
       <w:proofErr w:type="spellStart"/>
@@ -4084,6 +4073,7 @@
           <w:rFonts w:ascii="Droid Sans Mono" w:eastAsia="Times New Roman" w:hAnsi="Droid Sans Mono" w:cs="Droid Sans Mono"/>
           <w:color w:val="D4D4D4"/>
           <w:szCs w:val="16"/>
+          <w:lang w:val="ru-RU"/>
         </w:rPr>
         <w:t xml:space="preserve"> </w:t>
       </w:r>
@@ -4102,6 +4092,7 @@
           <w:rFonts w:ascii="Droid Sans Mono" w:eastAsia="Times New Roman" w:hAnsi="Droid Sans Mono" w:cs="Droid Sans Mono"/>
           <w:color w:val="D4D4D4"/>
           <w:szCs w:val="16"/>
+          <w:lang w:val="ru-RU"/>
         </w:rPr>
         <w:t xml:space="preserve"> </w:t>
       </w:r>
@@ -4114,6 +4105,7 @@
           <w:rFonts w:ascii="Droid Sans Mono" w:eastAsia="Times New Roman" w:hAnsi="Droid Sans Mono" w:cs="Droid Sans Mono"/>
           <w:color w:val="D4D4D4"/>
           <w:szCs w:val="16"/>
+          <w:lang w:val="ru-RU"/>
         </w:rPr>
       </w:pPr>
       <w:r>
@@ -4121,6 +4113,7 @@
           <w:rFonts w:ascii="Droid Sans Mono" w:eastAsia="Times New Roman" w:hAnsi="Droid Sans Mono" w:cs="Droid Sans Mono"/>
           <w:color w:val="D4D4D4"/>
           <w:szCs w:val="16"/>
+          <w:lang w:val="ru-RU"/>
         </w:rPr>
         <w:t>{</w:t>
       </w:r>
@@ -4140,6 +4133,7 @@
           <w:rFonts w:ascii="Droid Sans Mono" w:eastAsia="Times New Roman" w:hAnsi="Droid Sans Mono" w:cs="Droid Sans Mono"/>
           <w:color w:val="D4D4D4"/>
           <w:szCs w:val="16"/>
+          <w:lang w:val="ru-RU"/>
         </w:rPr>
         <w:t xml:space="preserve">    </w:t>
       </w:r>
@@ -5232,6 +5226,7 @@
           <w:rFonts w:ascii="Times New Roman" w:hAnsi="Times New Roman"/>
           <w:sz w:val="32"/>
           <w:szCs w:val="32"/>
+          <w:lang w:val="ru-RU"/>
         </w:rPr>
       </w:pPr>
       <w:r>
@@ -5319,6 +5314,7 @@
           <w:rFonts w:ascii="Times New Roman" w:hAnsi="Times New Roman"/>
           <w:sz w:val="32"/>
           <w:szCs w:val="32"/>
+          <w:lang w:val="ru-RU"/>
         </w:rPr>
       </w:pPr>
     </w:p>
@@ -5427,6 +5423,7 @@
           <w:rFonts w:ascii="Times New Roman" w:hAnsi="Times New Roman"/>
           <w:sz w:val="32"/>
           <w:szCs w:val="32"/>
+          <w:lang w:val="ru-RU"/>
         </w:rPr>
       </w:pPr>
       <w:r>
@@ -5447,6 +5444,7 @@
           <w:rFonts w:ascii="Times New Roman" w:hAnsi="Times New Roman"/>
           <w:sz w:val="32"/>
           <w:szCs w:val="32"/>
+          <w:lang w:val="ru-RU"/>
         </w:rPr>
       </w:pPr>
     </w:p>
@@ -9245,7 +9243,35 @@
           <w:sz w:val="28"/>
           <w:lang w:val="ru-RU"/>
         </w:rPr>
-        <w:t xml:space="preserve">ктивно по времени, но не всегда </w:t>
+        <w:t>ктивно</w:t>
+      </w:r>
+      <w:r>
+        <w:rPr>
+          <w:sz w:val="28"/>
+          <w:lang w:val="ru-RU"/>
+        </w:rPr>
+        <w:t xml:space="preserve"> как</w:t>
+      </w:r>
+      <w:r>
+        <w:rPr>
+          <w:sz w:val="28"/>
+          <w:lang w:val="ru-RU"/>
+        </w:rPr>
+        <w:t xml:space="preserve"> по времени, </w:t>
+      </w:r>
+      <w:r>
+        <w:rPr>
+          <w:sz w:val="28"/>
+          <w:lang w:val="ru-RU"/>
+        </w:rPr>
+        <w:t>так и</w:t>
+      </w:r>
+      <w:r>
+        <w:rPr>
+          <w:sz w:val="28"/>
+          <w:lang w:val="ru-RU"/>
+        </w:rPr>
+        <w:t xml:space="preserve"> </w:t>
       </w:r>
       <w:r>
         <w:rPr>
@@ -9266,21 +9292,21 @@
           <w:sz w:val="28"/>
           <w:lang w:val="ru-RU"/>
         </w:rPr>
-        <w:t>будет не плотным), так как требует выделен</w:t>
-      </w:r>
-      <w:r>
-        <w:rPr>
-          <w:sz w:val="28"/>
-          <w:lang w:val="ru-RU"/>
-        </w:rPr>
-        <w:t xml:space="preserve">ной памяти под </w:t>
-      </w:r>
-      <w:r>
-        <w:rPr>
-          <w:sz w:val="28"/>
-          <w:lang w:val="ru-RU"/>
-        </w:rPr>
-        <w:t>массив значений</w:t>
+        <w:t>будет не плотным</w:t>
+      </w:r>
+      <w:r>
+        <w:rPr>
+          <w:sz w:val="28"/>
+          <w:lang w:val="ru-RU"/>
+        </w:rPr>
+        <w:t xml:space="preserve">, </w:t>
+      </w:r>
+      <w:r>
+        <w:rPr>
+          <w:sz w:val="28"/>
+          <w:lang w:val="ru-RU"/>
+        </w:rPr>
+        <w:t>например</w:t>
       </w:r>
       <w:r>
         <w:rPr>
@@ -9289,13 +9315,232 @@
         </w:rPr>
         <w:t xml:space="preserve"> </w:t>
       </w:r>
+      <w:r>
+        <w:rPr>
+          <w:sz w:val="28"/>
+          <w:lang w:val="ru-RU"/>
+        </w:rPr>
+        <w:t xml:space="preserve">если </w:t>
+      </w:r>
+      <w:r>
+        <w:rPr>
+          <w:sz w:val="28"/>
+          <w:lang w:val="ru-RU"/>
+        </w:rPr>
+        <w:t>отсутствуют коллизии,</w:t>
+      </w:r>
+      <w:r>
+        <w:rPr>
+          <w:sz w:val="28"/>
+          <w:lang w:val="ru-RU"/>
+        </w:rPr>
+        <w:t xml:space="preserve"> то это считается</w:t>
+      </w:r>
+      <w:r>
+        <w:rPr>
+          <w:sz w:val="28"/>
+          <w:lang w:val="ru-RU"/>
+        </w:rPr>
+        <w:t xml:space="preserve"> хорош</w:t>
+      </w:r>
+      <w:r>
+        <w:rPr>
+          <w:sz w:val="28"/>
+          <w:lang w:val="ru-RU"/>
+        </w:rPr>
+        <w:t>ей</w:t>
+      </w:r>
+      <w:r>
+        <w:rPr>
+          <w:sz w:val="28"/>
+          <w:lang w:val="ru-RU"/>
+        </w:rPr>
+        <w:t xml:space="preserve"> дистрибуци</w:t>
+      </w:r>
+      <w:r>
+        <w:rPr>
+          <w:sz w:val="28"/>
+          <w:lang w:val="ru-RU"/>
+        </w:rPr>
+        <w:t>ей</w:t>
+      </w:r>
+      <w:r>
+        <w:rPr>
+          <w:sz w:val="28"/>
+          <w:lang w:val="ru-RU"/>
+        </w:rPr>
+        <w:t>)</w:t>
+      </w:r>
+      <w:r>
+        <w:rPr>
+          <w:sz w:val="28"/>
+          <w:lang w:val="ru-RU"/>
+        </w:rPr>
+        <w:t xml:space="preserve">. </w:t>
+      </w:r>
       <w:proofErr w:type="gramStart"/>
       <w:r>
         <w:rPr>
           <w:sz w:val="28"/>
           <w:lang w:val="ru-RU"/>
         </w:rPr>
-        <w:t>и</w:t>
+        <w:t>В случае деревьев, АВЛ дерево</w:t>
+      </w:r>
+      <w:r>
+        <w:rPr>
+          <w:sz w:val="28"/>
+          <w:lang w:val="ru-RU"/>
+        </w:rPr>
+        <w:t xml:space="preserve"> </w:t>
+      </w:r>
+      <w:r>
+        <w:rPr>
+          <w:sz w:val="28"/>
+          <w:lang w:val="ru-RU"/>
+        </w:rPr>
+        <w:t xml:space="preserve">редко </w:t>
+      </w:r>
+      <w:r>
+        <w:rPr>
+          <w:sz w:val="28"/>
+          <w:lang w:val="ru-RU"/>
+        </w:rPr>
+        <w:t xml:space="preserve">выигрывает по времени </w:t>
+      </w:r>
+      <w:r>
+        <w:rPr>
+          <w:sz w:val="28"/>
+          <w:lang w:val="ru-RU"/>
+        </w:rPr>
+        <w:t>удаления</w:t>
+      </w:r>
+      <w:r>
+        <w:rPr>
+          <w:sz w:val="28"/>
+          <w:lang w:val="ru-RU"/>
+        </w:rPr>
+        <w:t xml:space="preserve"> у несб</w:t>
+      </w:r>
+      <w:r>
+        <w:rPr>
+          <w:sz w:val="28"/>
+          <w:lang w:val="ru-RU"/>
+        </w:rPr>
+        <w:t xml:space="preserve">алансированного дерева, так как </w:t>
+      </w:r>
+      <w:r>
+        <w:rPr>
+          <w:sz w:val="28"/>
+          <w:lang w:val="ru-RU"/>
+        </w:rPr>
+        <w:t>порядок вершин при балансировке меняется</w:t>
+      </w:r>
+      <w:r>
+        <w:rPr>
+          <w:sz w:val="28"/>
+          <w:lang w:val="ru-RU"/>
+        </w:rPr>
+        <w:t>,</w:t>
+      </w:r>
+      <w:r>
+        <w:rPr>
+          <w:sz w:val="28"/>
+          <w:lang w:val="ru-RU"/>
+        </w:rPr>
+        <w:t xml:space="preserve"> также у АВЛ дерев</w:t>
+      </w:r>
+      <w:r>
+        <w:rPr>
+          <w:sz w:val="28"/>
+          <w:lang w:val="ru-RU"/>
+        </w:rPr>
+        <w:t>а</w:t>
+      </w:r>
+      <w:r>
+        <w:rPr>
+          <w:sz w:val="28"/>
+          <w:lang w:val="ru-RU"/>
+        </w:rPr>
+        <w:t xml:space="preserve"> трат</w:t>
+      </w:r>
+      <w:r>
+        <w:rPr>
+          <w:sz w:val="28"/>
+          <w:lang w:val="ru-RU"/>
+        </w:rPr>
+        <w:t>я</w:t>
+      </w:r>
+      <w:r>
+        <w:rPr>
+          <w:sz w:val="28"/>
+          <w:lang w:val="ru-RU"/>
+        </w:rPr>
+        <w:t>тс</w:t>
+      </w:r>
+      <w:r>
+        <w:rPr>
+          <w:sz w:val="28"/>
+          <w:lang w:val="ru-RU"/>
+        </w:rPr>
+        <w:t xml:space="preserve">я </w:t>
+      </w:r>
+      <w:r>
+        <w:rPr>
+          <w:sz w:val="28"/>
+          <w:lang w:val="ru-RU"/>
+        </w:rPr>
+        <w:t>дополнительн</w:t>
+      </w:r>
+      <w:r>
+        <w:rPr>
+          <w:sz w:val="28"/>
+          <w:lang w:val="ru-RU"/>
+        </w:rPr>
+        <w:t>ые</w:t>
+      </w:r>
+      <w:r>
+        <w:rPr>
+          <w:sz w:val="28"/>
+          <w:lang w:val="ru-RU"/>
+        </w:rPr>
+        <w:t xml:space="preserve"> </w:t>
+      </w:r>
+      <w:r>
+        <w:rPr>
+          <w:sz w:val="28"/>
+          <w:lang w:val="ru-RU"/>
+        </w:rPr>
+        <w:t>ресурсы</w:t>
+      </w:r>
+      <w:r>
+        <w:rPr>
+          <w:sz w:val="28"/>
+          <w:lang w:val="ru-RU"/>
+        </w:rPr>
+        <w:t xml:space="preserve"> на </w:t>
+      </w:r>
+      <w:proofErr w:type="spellStart"/>
+      <w:r>
+        <w:rPr>
+          <w:sz w:val="28"/>
+          <w:lang w:val="ru-RU"/>
+        </w:rPr>
+        <w:t>ребалансировку</w:t>
+      </w:r>
+      <w:proofErr w:type="spellEnd"/>
+      <w:r>
+        <w:rPr>
+          <w:sz w:val="28"/>
+          <w:lang w:val="ru-RU"/>
+        </w:rPr>
+        <w:t>,</w:t>
+      </w:r>
+      <w:r>
+        <w:rPr>
+          <w:sz w:val="28"/>
+          <w:lang w:val="ru-RU"/>
+        </w:rPr>
+        <w:t xml:space="preserve"> но</w:t>
       </w:r>
       <w:proofErr w:type="gramEnd"/>
       <w:r>
@@ -9303,219 +9548,21 @@
           <w:sz w:val="28"/>
           <w:lang w:val="ru-RU"/>
         </w:rPr>
-        <w:t xml:space="preserve"> например</w:t>
-      </w:r>
-      <w:r>
-        <w:rPr>
-          <w:sz w:val="28"/>
-          <w:lang w:val="ru-RU"/>
-        </w:rPr>
-        <w:t xml:space="preserve"> </w:t>
-      </w:r>
-      <w:r>
-        <w:rPr>
-          <w:sz w:val="28"/>
-          <w:lang w:val="ru-RU"/>
-        </w:rPr>
-        <w:t xml:space="preserve">если </w:t>
-      </w:r>
-      <w:r>
-        <w:rPr>
-          <w:sz w:val="28"/>
-          <w:lang w:val="ru-RU"/>
-        </w:rPr>
-        <w:t>отсутствуют коллизии,</w:t>
-      </w:r>
-      <w:r>
-        <w:rPr>
-          <w:sz w:val="28"/>
-          <w:lang w:val="ru-RU"/>
-        </w:rPr>
-        <w:t xml:space="preserve"> то это считается</w:t>
-      </w:r>
-      <w:r>
-        <w:rPr>
-          <w:sz w:val="28"/>
-          <w:lang w:val="ru-RU"/>
-        </w:rPr>
-        <w:t xml:space="preserve"> хорош</w:t>
-      </w:r>
-      <w:r>
-        <w:rPr>
-          <w:sz w:val="28"/>
-          <w:lang w:val="ru-RU"/>
-        </w:rPr>
-        <w:t>ей</w:t>
-      </w:r>
-      <w:r>
-        <w:rPr>
-          <w:sz w:val="28"/>
-          <w:lang w:val="ru-RU"/>
-        </w:rPr>
-        <w:t xml:space="preserve"> дистрибуци</w:t>
-      </w:r>
-      <w:r>
-        <w:rPr>
-          <w:sz w:val="28"/>
-          <w:lang w:val="ru-RU"/>
-        </w:rPr>
-        <w:t>ей</w:t>
-      </w:r>
-      <w:r>
-        <w:rPr>
-          <w:sz w:val="28"/>
-          <w:lang w:val="ru-RU"/>
-        </w:rPr>
-        <w:t>. В случае деревьев, АВЛ дерево</w:t>
-      </w:r>
-      <w:r>
-        <w:rPr>
-          <w:sz w:val="28"/>
-          <w:lang w:val="ru-RU"/>
-        </w:rPr>
-        <w:t xml:space="preserve"> </w:t>
-      </w:r>
-      <w:r>
-        <w:rPr>
-          <w:sz w:val="28"/>
-          <w:lang w:val="ru-RU"/>
-        </w:rPr>
-        <w:t xml:space="preserve">не всегда выигрывает по времени </w:t>
-      </w:r>
-      <w:r>
-        <w:rPr>
-          <w:sz w:val="28"/>
-          <w:lang w:val="ru-RU"/>
-        </w:rPr>
-        <w:t>удаления</w:t>
-      </w:r>
-      <w:r>
-        <w:rPr>
-          <w:sz w:val="28"/>
-          <w:lang w:val="ru-RU"/>
-        </w:rPr>
-        <w:t xml:space="preserve"> у несб</w:t>
-      </w:r>
-      <w:r>
-        <w:rPr>
-          <w:sz w:val="28"/>
-          <w:lang w:val="ru-RU"/>
-        </w:rPr>
-        <w:t xml:space="preserve">алансированного дерева, так как </w:t>
-      </w:r>
-      <w:r>
-        <w:rPr>
-          <w:sz w:val="28"/>
-          <w:lang w:val="ru-RU"/>
-        </w:rPr>
-        <w:t>порядок вершин при балансировке меняется</w:t>
-      </w:r>
-      <w:r>
-        <w:rPr>
-          <w:sz w:val="28"/>
-          <w:lang w:val="ru-RU"/>
-        </w:rPr>
-        <w:t>,</w:t>
-      </w:r>
-      <w:r>
-        <w:rPr>
-          <w:sz w:val="28"/>
-          <w:lang w:val="ru-RU"/>
-        </w:rPr>
-        <w:t xml:space="preserve"> также у АВЛ дерев</w:t>
-      </w:r>
-      <w:r>
-        <w:rPr>
-          <w:sz w:val="28"/>
-          <w:lang w:val="ru-RU"/>
-        </w:rPr>
-        <w:t>а</w:t>
-      </w:r>
-      <w:r>
-        <w:rPr>
-          <w:sz w:val="28"/>
-          <w:lang w:val="ru-RU"/>
-        </w:rPr>
-        <w:t xml:space="preserve"> трат</w:t>
-      </w:r>
-      <w:r>
-        <w:rPr>
-          <w:sz w:val="28"/>
-          <w:lang w:val="ru-RU"/>
-        </w:rPr>
-        <w:t>я</w:t>
-      </w:r>
-      <w:r>
-        <w:rPr>
-          <w:sz w:val="28"/>
-          <w:lang w:val="ru-RU"/>
-        </w:rPr>
-        <w:t>тс</w:t>
-      </w:r>
-      <w:r>
-        <w:rPr>
-          <w:sz w:val="28"/>
-          <w:lang w:val="ru-RU"/>
-        </w:rPr>
-        <w:t xml:space="preserve">я </w:t>
-      </w:r>
-      <w:r>
-        <w:rPr>
-          <w:sz w:val="28"/>
-          <w:lang w:val="ru-RU"/>
-        </w:rPr>
-        <w:t>дополнительн</w:t>
-      </w:r>
-      <w:r>
-        <w:rPr>
-          <w:sz w:val="28"/>
-          <w:lang w:val="ru-RU"/>
-        </w:rPr>
-        <w:t>ые</w:t>
-      </w:r>
-      <w:r>
-        <w:rPr>
-          <w:sz w:val="28"/>
-          <w:lang w:val="ru-RU"/>
-        </w:rPr>
-        <w:t xml:space="preserve"> </w:t>
-      </w:r>
-      <w:r>
-        <w:rPr>
-          <w:sz w:val="28"/>
-          <w:lang w:val="ru-RU"/>
-        </w:rPr>
-        <w:t>ресурсы</w:t>
-      </w:r>
-      <w:r>
-        <w:rPr>
-          <w:sz w:val="28"/>
-          <w:lang w:val="ru-RU"/>
-        </w:rPr>
-        <w:t xml:space="preserve"> на </w:t>
-      </w:r>
-      <w:proofErr w:type="spellStart"/>
-      <w:r>
-        <w:rPr>
-          <w:sz w:val="28"/>
-          <w:lang w:val="ru-RU"/>
-        </w:rPr>
-        <w:t>ребалансировку</w:t>
-      </w:r>
-      <w:proofErr w:type="spellEnd"/>
-      <w:r>
-        <w:rPr>
-          <w:sz w:val="28"/>
-          <w:lang w:val="ru-RU"/>
-        </w:rPr>
-        <w:t>,</w:t>
-      </w:r>
-      <w:r>
-        <w:rPr>
-          <w:sz w:val="28"/>
-          <w:lang w:val="ru-RU"/>
-        </w:rPr>
-        <w:t xml:space="preserve"> но при этом оба варианта в разы выигрывают по времени у удаления из файла.</w:t>
+        <w:t xml:space="preserve"> при этом оба вариант</w:t>
+      </w:r>
+      <w:r>
+        <w:rPr>
+          <w:sz w:val="28"/>
+          <w:lang w:val="ru-RU"/>
+        </w:rPr>
+        <w:t>а в разы выигрывают по времени</w:t>
+      </w:r>
+      <w:r>
+        <w:rPr>
+          <w:sz w:val="28"/>
+          <w:lang w:val="ru-RU"/>
+        </w:rPr>
+        <w:t xml:space="preserve"> удаления из файла.</w:t>
       </w:r>
     </w:p>
     <w:sectPr>

</xml_diff>